<commit_message>
Add new merged final thesis
</commit_message>
<xml_diff>
--- a/ms/Thesis/instructions-thesis.docx
+++ b/ms/Thesis/instructions-thesis.docx
@@ -1,6 +1,6 @@
 
 <file path=word/document.xml><?xml version="1.0" encoding="utf-8"?>
-<w:document xmlns:wpc="http://schemas.microsoft.com/office/word/2010/wordprocessingCanvas" xmlns:cx="http://schemas.microsoft.com/office/drawing/2014/chartex" xmlns:cx1="http://schemas.microsoft.com/office/drawing/2015/9/8/chartex" xmlns:cx2="http://schemas.microsoft.com/office/drawing/2015/10/21/chartex" xmlns:cx3="http://schemas.microsoft.com/office/drawing/2016/5/9/chartex" xmlns:cx4="http://schemas.microsoft.com/office/drawing/2016/5/10/chartex" xmlns:cx5="http://schemas.microsoft.com/office/drawing/2016/5/11/chartex" xmlns:cx6="http://schemas.microsoft.com/office/drawing/2016/5/12/chartex" xmlns:cx7="http://schemas.microsoft.com/office/drawing/2016/5/13/chartex" xmlns:cx8="http://schemas.microsoft.com/office/drawing/2016/5/14/chartex" xmlns:mc="http://schemas.openxmlformats.org/markup-compatibility/2006" xmlns:aink="http://schemas.microsoft.com/office/drawing/2016/ink" xmlns:am3d="http://schemas.microsoft.com/office/drawing/2017/model3d" xmlns:o="urn:schemas-microsoft-com:office:office" xmlns:r="http://schemas.openxmlformats.org/officeDocument/2006/relationships" xmlns:m="http://schemas.openxmlformats.org/officeDocument/2006/math" xmlns:v="urn:schemas-microsoft-com:vml" xmlns:wp14="http://schemas.microsoft.com/office/word/2010/wordprocessingDrawing" xmlns:wp="http://schemas.openxmlformats.org/drawingml/2006/wordprocessingDrawing" xmlns:w10="urn:schemas-microsoft-com:office:word" xmlns:w="http://schemas.openxmlformats.org/wordprocessingml/2006/main" xmlns:w14="http://schemas.microsoft.com/office/word/2010/wordml" xmlns:w15="http://schemas.microsoft.com/office/word/2012/wordml" xmlns:w16cex="http://schemas.microsoft.com/office/word/2018/wordml/cex" xmlns:w16cid="http://schemas.microsoft.com/office/word/2016/wordml/cid" xmlns:w16="http://schemas.microsoft.com/office/word/2018/wordml" xmlns:w16se="http://schemas.microsoft.com/office/word/2015/wordml/symex" xmlns:wpg="http://schemas.microsoft.com/office/word/2010/wordprocessingGroup" xmlns:wpi="http://schemas.microsoft.com/office/word/2010/wordprocessingInk" xmlns:wne="http://schemas.microsoft.com/office/word/2006/wordml" xmlns:wps="http://schemas.microsoft.com/office/word/2010/wordprocessingShape" mc:Ignorable="w14 w15 w16se w16cid w16 w16cex wp14">
+<w:document xmlns:wpc="http://schemas.microsoft.com/office/word/2010/wordprocessingCanvas" xmlns:cx="http://schemas.microsoft.com/office/drawing/2014/chartex" xmlns:cx1="http://schemas.microsoft.com/office/drawing/2015/9/8/chartex" xmlns:cx2="http://schemas.microsoft.com/office/drawing/2015/10/21/chartex" xmlns:cx3="http://schemas.microsoft.com/office/drawing/2016/5/9/chartex" xmlns:cx4="http://schemas.microsoft.com/office/drawing/2016/5/10/chartex" xmlns:cx5="http://schemas.microsoft.com/office/drawing/2016/5/11/chartex" xmlns:cx6="http://schemas.microsoft.com/office/drawing/2016/5/12/chartex" xmlns:cx7="http://schemas.microsoft.com/office/drawing/2016/5/13/chartex" xmlns:cx8="http://schemas.microsoft.com/office/drawing/2016/5/14/chartex" xmlns:mc="http://schemas.openxmlformats.org/markup-compatibility/2006" xmlns:aink="http://schemas.microsoft.com/office/drawing/2016/ink" xmlns:am3d="http://schemas.microsoft.com/office/drawing/2017/model3d" xmlns:o="urn:schemas-microsoft-com:office:office" xmlns:r="http://schemas.openxmlformats.org/officeDocument/2006/relationships" xmlns:m="http://schemas.openxmlformats.org/officeDocument/2006/math" xmlns:v="urn:schemas-microsoft-com:vml" xmlns:wp14="http://schemas.microsoft.com/office/word/2010/wordprocessingDrawing" xmlns:wp="http://schemas.openxmlformats.org/drawingml/2006/wordprocessingDrawing" xmlns:w10="urn:schemas-microsoft-com:office:word" xmlns:w="http://schemas.openxmlformats.org/wordprocessingml/2006/main" xmlns:w14="http://schemas.microsoft.com/office/word/2010/wordml" xmlns:w15="http://schemas.microsoft.com/office/word/2012/wordml" xmlns:w16cex="http://schemas.microsoft.com/office/word/2018/wordml/cex" xmlns:w16cid="http://schemas.microsoft.com/office/word/2016/wordml/cid" xmlns:w16="http://schemas.microsoft.com/office/word/2018/wordml" xmlns:w16sdtdh="http://schemas.microsoft.com/office/word/2020/wordml/sdtdatahash" xmlns:w16se="http://schemas.microsoft.com/office/word/2015/wordml/symex" xmlns:wpg="http://schemas.microsoft.com/office/word/2010/wordprocessingGroup" xmlns:wpi="http://schemas.microsoft.com/office/word/2010/wordprocessingInk" xmlns:wne="http://schemas.microsoft.com/office/word/2006/wordml" xmlns:wps="http://schemas.microsoft.com/office/word/2010/wordprocessingShape" mc:Ignorable="w14 w15 w16se w16cid w16 w16cex w16sdtdh wp14">
   <w:body>
     <w:sdt>
       <w:sdtPr>
@@ -1663,7 +1663,6 @@
       <w:pPr>
         <w:pStyle w:val="BodyText2"/>
         <w:ind w:right="-180"/>
-        <w:jc w:val="right"/>
         <w:rPr>
           <w:sz w:val="48"/>
           <w:szCs w:val="48"/>
@@ -1684,6 +1683,7 @@
     <w:p>
       <w:pPr>
         <w:pStyle w:val="BodyText2"/>
+        <w:spacing w:line="360" w:lineRule="auto"/>
         <w:ind w:right="-180"/>
         <w:jc w:val="right"/>
         <w:rPr>
@@ -1696,41 +1696,500 @@
     <w:p>
       <w:pPr>
         <w:pStyle w:val="BodyText2"/>
-        <w:ind w:right="-180"/>
-        <w:jc w:val="right"/>
-        <w:rPr>
-          <w:sz w:val="28"/>
-          <w:szCs w:val="28"/>
-          <w:rtl/>
-        </w:rPr>
-      </w:pPr>
-      <w:r>
-        <w:rPr>
-          <w:rFonts w:hint="cs"/>
-          <w:sz w:val="28"/>
-          <w:szCs w:val="28"/>
-          <w:rtl/>
-        </w:rPr>
-        <w:t xml:space="preserve">כאן יבוא תקציר </w:t>
-      </w:r>
-      <w:r>
-        <w:rPr>
-          <w:rFonts w:hint="cs"/>
-          <w:sz w:val="28"/>
-          <w:szCs w:val="28"/>
-          <w:rtl/>
-        </w:rPr>
-        <w:t xml:space="preserve">העבודה </w:t>
-      </w:r>
-      <w:r>
-        <w:rPr>
-          <w:rFonts w:hint="cs"/>
-          <w:sz w:val="28"/>
-          <w:szCs w:val="28"/>
-          <w:rtl/>
-        </w:rPr>
-        <w:t>בעברית</w:t>
-      </w:r>
+        <w:bidi/>
+        <w:spacing w:line="360" w:lineRule="auto"/>
+        <w:ind w:right="-180"/>
+        <w:jc w:val="left"/>
+        <w:rPr>
+          <w:sz w:val="28"/>
+          <w:szCs w:val="28"/>
+          <w:rtl/>
+        </w:rPr>
+      </w:pPr>
+      <w:r>
+        <w:rPr>
+          <w:rFonts w:hint="cs"/>
+          <w:sz w:val="28"/>
+          <w:szCs w:val="28"/>
+          <w:rtl/>
+        </w:rPr>
+        <w:t>יש הסוברים שאבולוציה תרבותית יכולה לעזור להסביר את האבולוציה של שיתוף פעולה</w:t>
+      </w:r>
+      <w:r>
+        <w:rPr>
+          <w:rFonts w:hint="cs"/>
+          <w:sz w:val="28"/>
+          <w:szCs w:val="28"/>
+          <w:rtl/>
+        </w:rPr>
+        <w:t xml:space="preserve">. </w:t>
+      </w:r>
+      <w:r>
+        <w:rPr>
+          <w:rFonts w:hint="cs"/>
+          <w:sz w:val="28"/>
+          <w:szCs w:val="28"/>
+          <w:rtl/>
+        </w:rPr>
+        <w:t>בעבודה זו מפותח מודל של אבולוציה תרבותית הכולל הורשה אנכית ולא אנכית</w:t>
+      </w:r>
+      <w:r>
+        <w:rPr>
+          <w:rFonts w:hint="cs"/>
+          <w:sz w:val="28"/>
+          <w:szCs w:val="28"/>
+          <w:rtl/>
+        </w:rPr>
+        <w:t xml:space="preserve">. באמצעות המודל </w:t>
+      </w:r>
+      <w:r>
+        <w:rPr>
+          <w:rFonts w:hint="cs"/>
+          <w:sz w:val="28"/>
+          <w:szCs w:val="28"/>
+          <w:rtl/>
+        </w:rPr>
+        <w:t>נמצא</w:t>
+      </w:r>
+      <w:r>
+        <w:rPr>
+          <w:rFonts w:hint="cs"/>
+          <w:sz w:val="28"/>
+          <w:szCs w:val="28"/>
+          <w:rtl/>
+        </w:rPr>
+        <w:t>ו</w:t>
+      </w:r>
+      <w:r>
+        <w:rPr>
+          <w:rFonts w:hint="cs"/>
+          <w:sz w:val="28"/>
+          <w:szCs w:val="28"/>
+          <w:rtl/>
+        </w:rPr>
+        <w:t xml:space="preserve"> </w:t>
+      </w:r>
+      <w:r>
+        <w:rPr>
+          <w:rFonts w:hint="cs"/>
+          <w:sz w:val="28"/>
+          <w:szCs w:val="28"/>
+          <w:rtl/>
+        </w:rPr>
+        <w:t xml:space="preserve">תנאים </w:t>
+      </w:r>
+      <w:r>
+        <w:rPr>
+          <w:rFonts w:hint="cs"/>
+          <w:sz w:val="28"/>
+          <w:szCs w:val="28"/>
+          <w:rtl/>
+        </w:rPr>
+        <w:t>ה</w:t>
+      </w:r>
+      <w:r>
+        <w:rPr>
+          <w:rFonts w:hint="cs"/>
+          <w:sz w:val="28"/>
+          <w:szCs w:val="28"/>
+          <w:rtl/>
+        </w:rPr>
+        <w:t>מ</w:t>
+      </w:r>
+      <w:r>
+        <w:rPr>
+          <w:rFonts w:hint="cs"/>
+          <w:sz w:val="28"/>
+          <w:szCs w:val="28"/>
+          <w:rtl/>
+        </w:rPr>
+        <w:t xml:space="preserve">אפשרים קיום משותף של "משתפי-פעולה" ו"רמאים". </w:t>
+      </w:r>
+      <w:r>
+        <w:rPr>
+          <w:rFonts w:hint="cs"/>
+          <w:sz w:val="28"/>
+          <w:szCs w:val="28"/>
+          <w:rtl/>
+        </w:rPr>
+        <w:t xml:space="preserve"> </w:t>
+      </w:r>
+      <w:r>
+        <w:rPr>
+          <w:rFonts w:hint="cs"/>
+          <w:sz w:val="28"/>
+          <w:szCs w:val="28"/>
+          <w:rtl/>
+        </w:rPr>
+        <w:t xml:space="preserve">הורשה אופקית וקשר בין אינטרקציה חברתית לבין הורשה אופקית מסייעים לאבולוציה של שיתוף פעולה. </w:t>
+      </w:r>
+    </w:p>
+    <w:p>
+      <w:pPr>
+        <w:pStyle w:val="BodyText2"/>
+        <w:bidi/>
+        <w:spacing w:line="360" w:lineRule="auto"/>
+        <w:ind w:right="-180"/>
+        <w:jc w:val="left"/>
+        <w:rPr>
+          <w:sz w:val="28"/>
+          <w:szCs w:val="28"/>
+          <w:rtl/>
+        </w:rPr>
+      </w:pPr>
+      <w:r>
+        <w:rPr>
+          <w:rFonts w:hint="cs"/>
+          <w:sz w:val="28"/>
+          <w:szCs w:val="28"/>
+          <w:rtl/>
+        </w:rPr>
+        <w:t>רב צורניות (</w:t>
+      </w:r>
+      <w:r>
+        <w:rPr>
+          <w:sz w:val="28"/>
+          <w:szCs w:val="28"/>
+        </w:rPr>
+        <w:t>p</w:t>
+      </w:r>
+      <w:r>
+        <w:rPr>
+          <w:sz w:val="28"/>
+          <w:szCs w:val="28"/>
+        </w:rPr>
+        <w:t>olymorphism</w:t>
+      </w:r>
+      <w:r>
+        <w:rPr>
+          <w:rFonts w:hint="cs"/>
+          <w:sz w:val="28"/>
+          <w:szCs w:val="28"/>
+          <w:rtl/>
+        </w:rPr>
+        <w:t xml:space="preserve">) יציבה שבה קיימים גם משתפי פעולה וגם רמאים יכולה להתקיים. </w:t>
+      </w:r>
+      <w:r>
+        <w:rPr>
+          <w:sz w:val="28"/>
+          <w:szCs w:val="28"/>
+          <w:rtl/>
+        </w:rPr>
+        <w:t>כאשר נמצאים ברב צורניות יציבה</w:t>
+      </w:r>
+      <w:r>
+        <w:rPr>
+          <w:rFonts w:hint="cs"/>
+          <w:sz w:val="28"/>
+          <w:szCs w:val="28"/>
+          <w:rtl/>
+        </w:rPr>
+        <w:t xml:space="preserve"> ו</w:t>
+      </w:r>
+      <w:r>
+        <w:rPr>
+          <w:rFonts w:hint="cs"/>
+          <w:sz w:val="28"/>
+          <w:szCs w:val="28"/>
+          <w:rtl/>
+        </w:rPr>
+        <w:t>ה</w:t>
+      </w:r>
+      <w:r>
+        <w:rPr>
+          <w:rFonts w:hint="cs"/>
+          <w:sz w:val="28"/>
+          <w:szCs w:val="28"/>
+          <w:rtl/>
+        </w:rPr>
+        <w:t>קשר</w:t>
+      </w:r>
+      <w:r>
+        <w:rPr>
+          <w:rFonts w:hint="cs"/>
+          <w:sz w:val="28"/>
+          <w:szCs w:val="28"/>
+          <w:rtl/>
+        </w:rPr>
+        <w:t xml:space="preserve"> (</w:t>
+      </w:r>
+      <w:r>
+        <w:rPr>
+          <w:sz w:val="28"/>
+          <w:szCs w:val="28"/>
+        </w:rPr>
+        <w:t>assortment</w:t>
+      </w:r>
+      <w:r>
+        <w:rPr>
+          <w:rFonts w:hint="cs"/>
+          <w:sz w:val="28"/>
+          <w:szCs w:val="28"/>
+          <w:rtl/>
+        </w:rPr>
+        <w:t>)</w:t>
+      </w:r>
+      <w:r>
+        <w:rPr>
+          <w:rFonts w:hint="cs"/>
+          <w:sz w:val="28"/>
+          <w:szCs w:val="28"/>
+          <w:rtl/>
+        </w:rPr>
+        <w:t xml:space="preserve"> שבין אינטרקציה חברתית להורשה אופקית</w:t>
+      </w:r>
+      <w:r>
+        <w:rPr>
+          <w:rFonts w:hint="cs"/>
+          <w:sz w:val="28"/>
+          <w:szCs w:val="28"/>
+          <w:rtl/>
+        </w:rPr>
+        <w:t xml:space="preserve"> נחלש, אנחנו רואים ירידה באחוז משתפי הפעולה באוכלוסיה וירידה בכשירות (</w:t>
+      </w:r>
+      <w:r>
+        <w:rPr>
+          <w:sz w:val="28"/>
+          <w:szCs w:val="28"/>
+        </w:rPr>
+        <w:t>fitness</w:t>
+      </w:r>
+      <w:r>
+        <w:rPr>
+          <w:rFonts w:hint="cs"/>
+          <w:sz w:val="28"/>
+          <w:szCs w:val="28"/>
+          <w:rtl/>
+        </w:rPr>
+        <w:t xml:space="preserve">) הממוצעת באוכלוסיה. </w:t>
+      </w:r>
+    </w:p>
+    <w:p>
+      <w:pPr>
+        <w:pStyle w:val="BodyText2"/>
+        <w:bidi/>
+        <w:spacing w:line="360" w:lineRule="auto"/>
+        <w:ind w:right="-180"/>
+        <w:jc w:val="left"/>
+        <w:rPr>
+          <w:sz w:val="28"/>
+          <w:szCs w:val="28"/>
+          <w:rtl/>
+        </w:rPr>
+      </w:pPr>
+      <w:r>
+        <w:rPr>
+          <w:rFonts w:hint="cs"/>
+          <w:sz w:val="28"/>
+          <w:szCs w:val="28"/>
+          <w:rtl/>
+        </w:rPr>
+        <w:t>בנוסף</w:t>
+      </w:r>
+      <w:r>
+        <w:rPr>
+          <w:rFonts w:hint="cs"/>
+          <w:sz w:val="28"/>
+          <w:szCs w:val="28"/>
+          <w:rtl/>
+        </w:rPr>
+        <w:t xml:space="preserve"> </w:t>
+      </w:r>
+      <w:r>
+        <w:rPr>
+          <w:rFonts w:hint="cs"/>
+          <w:sz w:val="28"/>
+          <w:szCs w:val="28"/>
+          <w:rtl/>
+        </w:rPr>
+        <w:t xml:space="preserve">למודל </w:t>
+      </w:r>
+      <w:r>
+        <w:rPr>
+          <w:color w:val="222222"/>
+          <w:sz w:val="28"/>
+          <w:szCs w:val="28"/>
+          <w:shd w:val="clear" w:color="auto" w:fill="FFFFFF"/>
+          <w:rtl/>
+        </w:rPr>
+        <w:t>הדטרמ</w:t>
+      </w:r>
+      <w:r>
+        <w:rPr>
+          <w:rFonts w:hint="cs"/>
+          <w:color w:val="222222"/>
+          <w:sz w:val="28"/>
+          <w:szCs w:val="28"/>
+          <w:shd w:val="clear" w:color="auto" w:fill="FFFFFF"/>
+          <w:rtl/>
+        </w:rPr>
+        <w:t>י</w:t>
+      </w:r>
+      <w:r>
+        <w:rPr>
+          <w:color w:val="222222"/>
+          <w:sz w:val="28"/>
+          <w:szCs w:val="28"/>
+          <w:shd w:val="clear" w:color="auto" w:fill="FFFFFF"/>
+          <w:rtl/>
+        </w:rPr>
+        <w:t>ניסטי</w:t>
+      </w:r>
+      <w:r>
+        <w:rPr>
+          <w:color w:val="222222"/>
+          <w:sz w:val="28"/>
+          <w:szCs w:val="28"/>
+          <w:shd w:val="clear" w:color="auto" w:fill="FFFFFF"/>
+        </w:rPr>
+        <w:t xml:space="preserve"> </w:t>
+      </w:r>
+      <w:r>
+        <w:rPr>
+          <w:rFonts w:hint="cs"/>
+          <w:sz w:val="28"/>
+          <w:szCs w:val="28"/>
+          <w:rtl/>
+        </w:rPr>
+        <w:t xml:space="preserve">בו האוכלוסיה מעורבבת היטב, נבחן גם מודל מרחבי בעל מאפיינים </w:t>
+      </w:r>
+      <w:r>
+        <w:rPr>
+          <w:rFonts w:hint="cs"/>
+          <w:sz w:val="28"/>
+          <w:szCs w:val="28"/>
+          <w:rtl/>
+        </w:rPr>
+        <w:t>אקראיים</w:t>
+      </w:r>
+      <w:r>
+        <w:rPr>
+          <w:rFonts w:hint="cs"/>
+          <w:sz w:val="28"/>
+          <w:szCs w:val="28"/>
+          <w:rtl/>
+        </w:rPr>
+        <w:t xml:space="preserve"> הנחקר באמצעות סימולציה</w:t>
+      </w:r>
+      <w:r>
+        <w:rPr>
+          <w:rFonts w:hint="cs"/>
+          <w:sz w:val="28"/>
+          <w:szCs w:val="28"/>
+          <w:rtl/>
+        </w:rPr>
+        <w:t xml:space="preserve">. </w:t>
+      </w:r>
+      <w:r>
+        <w:rPr>
+          <w:rFonts w:hint="cs"/>
+          <w:sz w:val="28"/>
+          <w:szCs w:val="28"/>
+          <w:rtl/>
+        </w:rPr>
+        <w:t>מבוצעת השוואה בין תוצאות הסימולציה לתוצאות המודל הדטרמ</w:t>
+      </w:r>
+      <w:r>
+        <w:rPr>
+          <w:rFonts w:hint="cs"/>
+          <w:sz w:val="28"/>
+          <w:szCs w:val="28"/>
+          <w:rtl/>
+        </w:rPr>
+        <w:t>י</w:t>
+      </w:r>
+      <w:r>
+        <w:rPr>
+          <w:rFonts w:hint="cs"/>
+          <w:sz w:val="28"/>
+          <w:szCs w:val="28"/>
+          <w:rtl/>
+        </w:rPr>
+        <w:t>ניסטי.</w:t>
+      </w:r>
+    </w:p>
+    <w:p>
+      <w:pPr>
+        <w:pStyle w:val="BodyText2"/>
+        <w:bidi/>
+        <w:spacing w:line="360" w:lineRule="auto"/>
+        <w:ind w:right="-180"/>
+        <w:jc w:val="left"/>
+        <w:rPr>
+          <w:rFonts w:hint="cs"/>
+          <w:sz w:val="28"/>
+          <w:szCs w:val="28"/>
+          <w:rtl/>
+        </w:rPr>
+      </w:pPr>
+      <w:r>
+        <w:rPr>
+          <w:rFonts w:hint="cs"/>
+          <w:sz w:val="28"/>
+          <w:szCs w:val="28"/>
+          <w:rtl/>
+        </w:rPr>
+        <w:t>לבסוף, נדון בחוק המילטון ונראה כיצד ה-</w:t>
+      </w:r>
+      <w:r>
+        <w:rPr>
+          <w:sz w:val="28"/>
+          <w:szCs w:val="28"/>
+        </w:rPr>
+        <w:t>assortment</w:t>
+      </w:r>
+      <w:r>
+        <w:rPr>
+          <w:rFonts w:hint="cs"/>
+          <w:sz w:val="28"/>
+          <w:szCs w:val="28"/>
+          <w:rtl/>
+        </w:rPr>
+        <w:t xml:space="preserve"> במודל שלנו דומה ל-</w:t>
+      </w:r>
+      <w:r>
+        <w:rPr>
+          <w:sz w:val="28"/>
+          <w:szCs w:val="28"/>
+        </w:rPr>
+        <w:t>relatedness</w:t>
+      </w:r>
+      <w:r>
+        <w:rPr>
+          <w:rFonts w:hint="cs"/>
+          <w:sz w:val="28"/>
+          <w:szCs w:val="28"/>
+          <w:rtl/>
+        </w:rPr>
+        <w:t xml:space="preserve"> בחוק המילטון.</w:t>
+      </w:r>
+    </w:p>
+    <w:p>
+      <w:pPr>
+        <w:pStyle w:val="BodyText2"/>
+        <w:bidi/>
+        <w:ind w:right="-180"/>
+        <w:jc w:val="left"/>
+        <w:rPr>
+          <w:sz w:val="28"/>
+          <w:szCs w:val="28"/>
+          <w:rtl/>
+        </w:rPr>
+      </w:pPr>
+    </w:p>
+    <w:p>
+      <w:pPr>
+        <w:pStyle w:val="BodyText2"/>
+        <w:bidi/>
+        <w:ind w:right="-180"/>
+        <w:jc w:val="left"/>
+        <w:rPr>
+          <w:rFonts w:hint="cs"/>
+          <w:sz w:val="28"/>
+          <w:szCs w:val="28"/>
+          <w:rtl/>
+        </w:rPr>
+      </w:pPr>
     </w:p>
     <w:p>
       <w:pPr>
@@ -1786,7 +2245,7 @@
           <w:rtl/>
         </w:rPr>
         <w:lastRenderedPageBreak/>
-        <w:t xml:space="preserve">עבודה זו בוצעה בהדרכתו של דר'  </w:t>
+        <w:t xml:space="preserve">עבודה זו בוצעה בהדרכתו של דר' </w:t>
       </w:r>
       <w:r>
         <w:rPr>
@@ -1804,7 +2263,51 @@
           <w:szCs w:val="28"/>
           <w:rtl/>
         </w:rPr>
-        <w:t xml:space="preserve"> מבי"ס אפי ארזי למדעי המחשב, המרכז הבינתחומי, הרצליה.</w:t>
+        <w:t xml:space="preserve"> מבי"ס </w:t>
+      </w:r>
+      <w:r>
+        <w:rPr>
+          <w:rFonts w:hint="cs"/>
+          <w:sz w:val="28"/>
+          <w:szCs w:val="28"/>
+          <w:rtl/>
+        </w:rPr>
+        <w:t>ל</w:t>
+      </w:r>
+      <w:r>
+        <w:rPr>
+          <w:sz w:val="28"/>
+          <w:szCs w:val="28"/>
+          <w:rtl/>
+        </w:rPr>
+        <w:t>זואולוגיה</w:t>
+      </w:r>
+      <w:r>
+        <w:rPr>
+          <w:rFonts w:hint="cs"/>
+          <w:sz w:val="28"/>
+          <w:szCs w:val="28"/>
+          <w:rtl/>
+        </w:rPr>
+        <w:t>,</w:t>
+      </w:r>
+      <w:r>
+        <w:rPr>
+          <w:rFonts w:hint="cs"/>
+          <w:sz w:val="28"/>
+          <w:szCs w:val="28"/>
+          <w:rtl/>
+        </w:rPr>
+        <w:t xml:space="preserve"> הפוקלטה למדעי החיים אוניברסיטת תל אביב</w:t>
+      </w:r>
+      <w:r>
+        <w:rPr>
+          <w:rFonts w:hint="cs"/>
+          <w:sz w:val="28"/>
+          <w:szCs w:val="28"/>
+          <w:rtl/>
+        </w:rPr>
+        <w:t>.</w:t>
       </w:r>
     </w:p>
     <w:p>
@@ -2103,23 +2606,12 @@
     </w:p>
     <w:p>
       <w:pPr>
-        <w:pStyle w:val="BodyText2"/>
-        <w:ind w:right="-180"/>
-        <w:rPr>
-          <w:sz w:val="40"/>
-          <w:szCs w:val="40"/>
-          <w:rtl/>
-        </w:rPr>
-      </w:pPr>
-    </w:p>
-    <w:p>
-      <w:pPr>
         <w:pStyle w:val="BodyText"/>
         <w:bidi/>
         <w:rPr>
           <w:color w:val="000000"/>
-          <w:sz w:val="96"/>
-          <w:szCs w:val="96"/>
+          <w:sz w:val="80"/>
+          <w:szCs w:val="80"/>
           <w:rtl/>
         </w:rPr>
       </w:pPr>
@@ -2127,55 +2619,20 @@
         <w:rPr>
           <w:rFonts w:hint="cs"/>
           <w:color w:val="000000"/>
-          <w:sz w:val="96"/>
-          <w:szCs w:val="96"/>
-          <w:rtl/>
-        </w:rPr>
-        <w:t>כותרת החיבור</w:t>
-      </w:r>
-    </w:p>
-    <w:p>
-      <w:pPr>
-        <w:pStyle w:val="BodyText2"/>
-        <w:ind w:right="-180"/>
-        <w:rPr>
-          <w:sz w:val="40"/>
-          <w:szCs w:val="40"/>
-          <w:rtl/>
-        </w:rPr>
-      </w:pPr>
-    </w:p>
-    <w:p>
-      <w:pPr>
-        <w:pStyle w:val="BodyText2"/>
-        <w:ind w:right="-180"/>
-        <w:rPr>
-          <w:sz w:val="40"/>
-          <w:szCs w:val="40"/>
-          <w:rtl/>
-        </w:rPr>
-      </w:pPr>
-    </w:p>
-    <w:p>
-      <w:pPr>
-        <w:pStyle w:val="BodyText2"/>
-        <w:ind w:right="-180"/>
-        <w:jc w:val="left"/>
-        <w:rPr>
-          <w:sz w:val="40"/>
-          <w:szCs w:val="40"/>
-          <w:rtl/>
-        </w:rPr>
-      </w:pPr>
-    </w:p>
-    <w:p>
-      <w:pPr>
-        <w:pStyle w:val="BodyText2"/>
-        <w:ind w:right="-180"/>
-        <w:jc w:val="left"/>
-        <w:rPr>
-          <w:sz w:val="40"/>
-          <w:szCs w:val="40"/>
+          <w:sz w:val="80"/>
+          <w:szCs w:val="80"/>
+          <w:rtl/>
+        </w:rPr>
+        <w:t>אבולוציה תרבותית, הקשר שבין אינטרקציה חברתית להורשה ואבולוציה של שיתוף פעולה</w:t>
+      </w:r>
+    </w:p>
+    <w:p>
+      <w:pPr>
+        <w:pStyle w:val="BodyText"/>
+        <w:bidi/>
+        <w:rPr>
+          <w:sz w:val="80"/>
+          <w:szCs w:val="80"/>
           <w:rtl/>
         </w:rPr>
       </w:pPr>
@@ -2205,7 +2662,6 @@
         <w:pStyle w:val="BodyText2"/>
         <w:ind w:right="-180"/>
         <w:rPr>
-          <w:rFonts w:hint="cs"/>
           <w:b/>
           <w:bCs/>
           <w:sz w:val="40"/>
@@ -2243,32 +2699,6 @@
         <w:pStyle w:val="BodyText2"/>
         <w:ind w:right="-180"/>
         <w:rPr>
-          <w:b/>
-          <w:bCs/>
-          <w:sz w:val="40"/>
-          <w:szCs w:val="40"/>
-          <w:rtl/>
-        </w:rPr>
-      </w:pPr>
-    </w:p>
-    <w:p>
-      <w:pPr>
-        <w:pStyle w:val="BodyText2"/>
-        <w:ind w:right="-180"/>
-        <w:rPr>
-          <w:b/>
-          <w:bCs/>
-          <w:sz w:val="40"/>
-          <w:szCs w:val="40"/>
-          <w:rtl/>
-        </w:rPr>
-      </w:pPr>
-    </w:p>
-    <w:p>
-      <w:pPr>
-        <w:pStyle w:val="BodyText2"/>
-        <w:ind w:right="-180"/>
-        <w:rPr>
           <w:sz w:val="40"/>
           <w:szCs w:val="40"/>
         </w:rPr>
@@ -2387,7 +2817,7 @@
           <w:rFonts w:hint="cs"/>
           <w:rtl/>
         </w:rPr>
-        <w:t>ספטמבר</w:t>
+        <w:t>יולי</w:t>
       </w:r>
       <w:r>
         <w:rPr>
@@ -2417,7 +2847,7 @@
 </file>
 
 <file path=word/numbering.xml><?xml version="1.0" encoding="utf-8"?>
-<w:numbering xmlns:wpc="http://schemas.microsoft.com/office/word/2010/wordprocessingCanvas" xmlns:cx="http://schemas.microsoft.com/office/drawing/2014/chartex" xmlns:cx1="http://schemas.microsoft.com/office/drawing/2015/9/8/chartex" xmlns:cx2="http://schemas.microsoft.com/office/drawing/2015/10/21/chartex" xmlns:cx3="http://schemas.microsoft.com/office/drawing/2016/5/9/chartex" xmlns:cx4="http://schemas.microsoft.com/office/drawing/2016/5/10/chartex" xmlns:cx5="http://schemas.microsoft.com/office/drawing/2016/5/11/chartex" xmlns:cx6="http://schemas.microsoft.com/office/drawing/2016/5/12/chartex" xmlns:cx7="http://schemas.microsoft.com/office/drawing/2016/5/13/chartex" xmlns:cx8="http://schemas.microsoft.com/office/drawing/2016/5/14/chartex" xmlns:mc="http://schemas.openxmlformats.org/markup-compatibility/2006" xmlns:aink="http://schemas.microsoft.com/office/drawing/2016/ink" xmlns:am3d="http://schemas.microsoft.com/office/drawing/2017/model3d" xmlns:o="urn:schemas-microsoft-com:office:office" xmlns:r="http://schemas.openxmlformats.org/officeDocument/2006/relationships" xmlns:m="http://schemas.openxmlformats.org/officeDocument/2006/math" xmlns:v="urn:schemas-microsoft-com:vml" xmlns:wp14="http://schemas.microsoft.com/office/word/2010/wordprocessingDrawing" xmlns:wp="http://schemas.openxmlformats.org/drawingml/2006/wordprocessingDrawing" xmlns:w10="urn:schemas-microsoft-com:office:word" xmlns:w="http://schemas.openxmlformats.org/wordprocessingml/2006/main" xmlns:w14="http://schemas.microsoft.com/office/word/2010/wordml" xmlns:w15="http://schemas.microsoft.com/office/word/2012/wordml" xmlns:w16cex="http://schemas.microsoft.com/office/word/2018/wordml/cex" xmlns:w16cid="http://schemas.microsoft.com/office/word/2016/wordml/cid" xmlns:w16="http://schemas.microsoft.com/office/word/2018/wordml" xmlns:w16se="http://schemas.microsoft.com/office/word/2015/wordml/symex" xmlns:wpg="http://schemas.microsoft.com/office/word/2010/wordprocessingGroup" xmlns:wpi="http://schemas.microsoft.com/office/word/2010/wordprocessingInk" xmlns:wne="http://schemas.microsoft.com/office/word/2006/wordml" xmlns:wps="http://schemas.microsoft.com/office/word/2010/wordprocessingShape" mc:Ignorable="w14 w15 w16se w16cid w16 w16cex wp14">
+<w:numbering xmlns:wpc="http://schemas.microsoft.com/office/word/2010/wordprocessingCanvas" xmlns:cx="http://schemas.microsoft.com/office/drawing/2014/chartex" xmlns:cx1="http://schemas.microsoft.com/office/drawing/2015/9/8/chartex" xmlns:cx2="http://schemas.microsoft.com/office/drawing/2015/10/21/chartex" xmlns:cx3="http://schemas.microsoft.com/office/drawing/2016/5/9/chartex" xmlns:cx4="http://schemas.microsoft.com/office/drawing/2016/5/10/chartex" xmlns:cx5="http://schemas.microsoft.com/office/drawing/2016/5/11/chartex" xmlns:cx6="http://schemas.microsoft.com/office/drawing/2016/5/12/chartex" xmlns:cx7="http://schemas.microsoft.com/office/drawing/2016/5/13/chartex" xmlns:cx8="http://schemas.microsoft.com/office/drawing/2016/5/14/chartex" xmlns:mc="http://schemas.openxmlformats.org/markup-compatibility/2006" xmlns:aink="http://schemas.microsoft.com/office/drawing/2016/ink" xmlns:am3d="http://schemas.microsoft.com/office/drawing/2017/model3d" xmlns:o="urn:schemas-microsoft-com:office:office" xmlns:r="http://schemas.openxmlformats.org/officeDocument/2006/relationships" xmlns:m="http://schemas.openxmlformats.org/officeDocument/2006/math" xmlns:v="urn:schemas-microsoft-com:vml" xmlns:wp14="http://schemas.microsoft.com/office/word/2010/wordprocessingDrawing" xmlns:wp="http://schemas.openxmlformats.org/drawingml/2006/wordprocessingDrawing" xmlns:w10="urn:schemas-microsoft-com:office:word" xmlns:w="http://schemas.openxmlformats.org/wordprocessingml/2006/main" xmlns:w14="http://schemas.microsoft.com/office/word/2010/wordml" xmlns:w15="http://schemas.microsoft.com/office/word/2012/wordml" xmlns:w16cex="http://schemas.microsoft.com/office/word/2018/wordml/cex" xmlns:w16cid="http://schemas.microsoft.com/office/word/2016/wordml/cid" xmlns:w16="http://schemas.microsoft.com/office/word/2018/wordml" xmlns:w16sdtdh="http://schemas.microsoft.com/office/word/2020/wordml/sdtdatahash" xmlns:w16se="http://schemas.microsoft.com/office/word/2015/wordml/symex" xmlns:wpg="http://schemas.microsoft.com/office/word/2010/wordprocessingGroup" xmlns:wpi="http://schemas.microsoft.com/office/word/2010/wordprocessingInk" xmlns:wne="http://schemas.microsoft.com/office/word/2006/wordml" xmlns:wps="http://schemas.microsoft.com/office/word/2010/wordprocessingShape" mc:Ignorable="w14 w15 w16se w16cid w16 w16cex w16sdtdh wp14">
   <w:abstractNum w:abstractNumId="0" w15:restartNumberingAfterBreak="0">
     <w:nsid w:val="15BF7CBF"/>
     <w:multiLevelType w:val="multilevel"/>
@@ -2936,7 +3366,7 @@
 </file>
 
 <file path=word/styles.xml><?xml version="1.0" encoding="utf-8"?>
-<w:styles xmlns:mc="http://schemas.openxmlformats.org/markup-compatibility/2006" xmlns:r="http://schemas.openxmlformats.org/officeDocument/2006/relationships" xmlns:w="http://schemas.openxmlformats.org/wordprocessingml/2006/main" xmlns:w14="http://schemas.microsoft.com/office/word/2010/wordml" xmlns:w15="http://schemas.microsoft.com/office/word/2012/wordml" xmlns:w16cex="http://schemas.microsoft.com/office/word/2018/wordml/cex" xmlns:w16cid="http://schemas.microsoft.com/office/word/2016/wordml/cid" xmlns:w16="http://schemas.microsoft.com/office/word/2018/wordml" xmlns:w16se="http://schemas.microsoft.com/office/word/2015/wordml/symex" mc:Ignorable="w14 w15 w16se w16cid w16 w16cex">
+<w:styles xmlns:mc="http://schemas.openxmlformats.org/markup-compatibility/2006" xmlns:r="http://schemas.openxmlformats.org/officeDocument/2006/relationships" xmlns:w="http://schemas.openxmlformats.org/wordprocessingml/2006/main" xmlns:w14="http://schemas.microsoft.com/office/word/2010/wordml" xmlns:w15="http://schemas.microsoft.com/office/word/2012/wordml" xmlns:w16cex="http://schemas.microsoft.com/office/word/2018/wordml/cex" xmlns:w16cid="http://schemas.microsoft.com/office/word/2016/wordml/cid" xmlns:w16="http://schemas.microsoft.com/office/word/2018/wordml" xmlns:w16sdtdh="http://schemas.microsoft.com/office/word/2020/wordml/sdtdatahash" xmlns:w16se="http://schemas.microsoft.com/office/word/2015/wordml/symex" mc:Ignorable="w14 w15 w16se w16cid w16 w16cex w16sdtdh">
   <w:docDefaults>
     <w:rPrDefault>
       <w:rPr>
@@ -3091,6 +3521,9 @@
     <w:lsdException w:name="Table Subtle 1" w:semiHidden="1" w:unhideWhenUsed="1"/>
     <w:lsdException w:name="Table Subtle 2" w:semiHidden="1" w:unhideWhenUsed="1"/>
     <w:lsdException w:name="Table Web 1" w:semiHidden="1" w:unhideWhenUsed="1"/>
+    <w:lsdException w:name="Table Web 2" w:semiHidden="1" w:unhideWhenUsed="1"/>
+    <w:lsdException w:name="Table Web 3" w:semiHidden="1" w:unhideWhenUsed="1"/>
+    <w:lsdException w:name="Table Theme" w:semiHidden="1" w:unhideWhenUsed="1"/>
     <w:lsdException w:name="Placeholder Text" w:semiHidden="1" w:uiPriority="99"/>
     <w:lsdException w:name="No Spacing" w:uiPriority="1" w:qFormat="1"/>
     <w:lsdException w:name="Light Shading" w:uiPriority="60"/>
@@ -3736,6 +4169,10 @@
 </file>
 
 <file path=customXml/item1.xml><?xml version="1.0" encoding="utf-8"?>
+<b:Sources xmlns:b="http://schemas.openxmlformats.org/officeDocument/2006/bibliography" xmlns="http://schemas.openxmlformats.org/officeDocument/2006/bibliography" SelectedStyle="\APA.XSL" StyleName="APA"/>
+</file>
+
+<file path=customXml/item2.xml><?xml version="1.0" encoding="utf-8"?>
 <p:properties xmlns:p="http://schemas.microsoft.com/office/2006/metadata/properties" xmlns:xsi="http://www.w3.org/2001/XMLSchema-instance" xmlns:pc="http://schemas.microsoft.com/office/infopath/2007/PartnerControls">
   <documentManagement>
     <PublishingExpirationDate xmlns="http://schemas.microsoft.com/sharepoint/v3" xsi:nil="true"/>
@@ -3744,11 +4181,16 @@
 </p:properties>
 </file>
 
-<file path=customXml/item2.xml><?xml version="1.0" encoding="utf-8"?>
-<b:Sources xmlns:b="http://schemas.openxmlformats.org/officeDocument/2006/bibliography" xmlns="http://schemas.openxmlformats.org/officeDocument/2006/bibliography" SelectedStyle="\APA.XSL" StyleName="APA"/>
+<file path=customXml/item3.xml><?xml version="1.0" encoding="utf-8"?>
+<?mso-contentType ?>
+<FormTemplates xmlns="http://schemas.microsoft.com/sharepoint/v3/contenttype/forms">
+  <Display>DocumentLibraryForm</Display>
+  <Edit>DocumentLibraryForm</Edit>
+  <New>DocumentLibraryForm</New>
+</FormTemplates>
 </file>
 
-<file path=customXml/item3.xml><?xml version="1.0" encoding="utf-8"?>
+<file path=customXml/item4.xml><?xml version="1.0" encoding="utf-8"?>
 <ct:contentTypeSchema xmlns:ct="http://schemas.microsoft.com/office/2006/metadata/contentType" xmlns:ma="http://schemas.microsoft.com/office/2006/metadata/properties/metaAttributes" ct:_="" ma:_="" ma:contentTypeName="מסמך" ma:contentTypeID="0x01010066863E9ED8B79C45ACA850AAE75D5152" ma:contentTypeVersion="1" ma:contentTypeDescription="צור מסמך חדש." ma:contentTypeScope="" ma:versionID="9770fbc4dbdc1d6ef9c3574ae6b19cca">
   <xsd:schema xmlns:xsd="http://www.w3.org/2001/XMLSchema" xmlns:xs="http://www.w3.org/2001/XMLSchema" xmlns:p="http://schemas.microsoft.com/office/2006/metadata/properties" xmlns:ns1="http://schemas.microsoft.com/sharepoint/v3" targetNamespace="http://schemas.microsoft.com/office/2006/metadata/properties" ma:root="true" ma:fieldsID="75d0be1c5bbf6cd520794c7c6a473994" ns1:_="">
     <xsd:import namespace="http://schemas.microsoft.com/sharepoint/v3"/>
@@ -3880,16 +4322,15 @@
 </ct:contentTypeSchema>
 </file>
 
-<file path=customXml/item4.xml><?xml version="1.0" encoding="utf-8"?>
-<?mso-contentType ?>
-<FormTemplates xmlns="http://schemas.microsoft.com/sharepoint/v3/contenttype/forms">
-  <Display>DocumentLibraryForm</Display>
-  <Edit>DocumentLibraryForm</Edit>
-  <New>DocumentLibraryForm</New>
-</FormTemplates>
+<file path=customXml/itemProps1.xml><?xml version="1.0" encoding="utf-8"?>
+<ds:datastoreItem xmlns:ds="http://schemas.openxmlformats.org/officeDocument/2006/customXml" ds:itemID="{C083A937-9414-4F32-A79F-27911287CFF1}">
+  <ds:schemaRefs>
+    <ds:schemaRef ds:uri="http://schemas.openxmlformats.org/officeDocument/2006/bibliography"/>
+  </ds:schemaRefs>
+</ds:datastoreItem>
 </file>
 
-<file path=customXml/itemProps1.xml><?xml version="1.0" encoding="utf-8"?>
+<file path=customXml/itemProps2.xml><?xml version="1.0" encoding="utf-8"?>
 <ds:datastoreItem xmlns:ds="http://schemas.openxmlformats.org/officeDocument/2006/customXml" ds:itemID="{DD83EAD9-D987-402A-8E83-B1721588624C}">
   <ds:schemaRefs>
     <ds:schemaRef ds:uri="http://schemas.microsoft.com/office/2006/metadata/properties"/>
@@ -3899,15 +4340,15 @@
 </ds:datastoreItem>
 </file>
 
-<file path=customXml/itemProps2.xml><?xml version="1.0" encoding="utf-8"?>
-<ds:datastoreItem xmlns:ds="http://schemas.openxmlformats.org/officeDocument/2006/customXml" ds:itemID="{C083A937-9414-4F32-A79F-27911287CFF1}">
+<file path=customXml/itemProps3.xml><?xml version="1.0" encoding="utf-8"?>
+<ds:datastoreItem xmlns:ds="http://schemas.openxmlformats.org/officeDocument/2006/customXml" ds:itemID="{D2633F18-99DF-4835-84EB-BC7B003A0F09}">
   <ds:schemaRefs>
-    <ds:schemaRef ds:uri="http://schemas.openxmlformats.org/officeDocument/2006/bibliography"/>
+    <ds:schemaRef ds:uri="http://schemas.microsoft.com/sharepoint/v3/contenttype/forms"/>
   </ds:schemaRefs>
 </ds:datastoreItem>
 </file>
 
-<file path=customXml/itemProps3.xml><?xml version="1.0" encoding="utf-8"?>
+<file path=customXml/itemProps4.xml><?xml version="1.0" encoding="utf-8"?>
 <ds:datastoreItem xmlns:ds="http://schemas.openxmlformats.org/officeDocument/2006/customXml" ds:itemID="{0729BACC-68BB-4D79-8F73-14E734396721}">
   <ds:schemaRefs>
     <ds:schemaRef ds:uri="http://schemas.microsoft.com/office/2006/metadata/contentType"/>
@@ -3923,12 +4364,4 @@
     <ds:schemaRef ds:uri="http://schemas.microsoft.com/internal/obd"/>
   </ds:schemaRefs>
 </ds:datastoreItem>
-</file>
-
-<file path=customXml/itemProps4.xml><?xml version="1.0" encoding="utf-8"?>
-<ds:datastoreItem xmlns:ds="http://schemas.openxmlformats.org/officeDocument/2006/customXml" ds:itemID="{D2633F18-99DF-4835-84EB-BC7B003A0F09}">
-  <ds:schemaRefs>
-    <ds:schemaRef ds:uri="http://schemas.microsoft.com/sharepoint/v3/contenttype/forms"/>
-  </ds:schemaRefs>
-</ds:datastoreItem>
 </file>
</xml_diff>